<commit_message>
[UPDATE] Justificacion tablas docx
</commit_message>
<xml_diff>
--- a/Documentacion/Justificación de las tablas.docx
+++ b/Documentacion/Justificación de las tablas.docx
@@ -25,7 +25,7 @@
                 <wp:docPr id="3" name="Grupo 3">
                   <a:extLst xmlns:a="http://schemas.openxmlformats.org/drawingml/2006/main">
                     <a:ext uri="{C183D7F6-B498-43B3-948B-1728B52AA6E4}">
-                      <adec:decorative xmlns:adec="http://schemas.microsoft.com/office/drawing/2017/decorative" xmlns:w16se="http://schemas.microsoft.com/office/word/2015/wordml/symex" xmlns:w16cid="http://schemas.microsoft.com/office/word/2016/wordml/cid" xmlns:w="http://schemas.openxmlformats.org/wordprocessingml/2006/main" xmlns:w10="urn:schemas-microsoft-com:office:word" xmlns:v="urn:schemas-microsoft-com:vml" xmlns:o="urn:schemas-microsoft-com:office:office" xmlns:am3d="http://schemas.microsoft.com/office/drawing/2017/model3d" xmlns:aink="http://schemas.microsoft.com/office/drawing/2016/ink" xmlns:cx8="http://schemas.microsoft.com/office/drawing/2016/5/14/chartex" xmlns:cx7="http://schemas.microsoft.com/office/drawing/2016/5/13/chartex" xmlns:cx6="http://schemas.microsoft.com/office/drawing/2016/5/12/chartex" xmlns:cx5="http://schemas.microsoft.com/office/drawing/2016/5/11/chartex" xmlns:cx4="http://schemas.microsoft.com/office/drawing/2016/5/10/chartex" xmlns:cx3="http://schemas.microsoft.com/office/drawing/2016/5/9/chartex" xmlns:cx2="http://schemas.microsoft.com/office/drawing/2015/10/21/chartex" xmlns:cx1="http://schemas.microsoft.com/office/drawing/2015/9/8/chartex" xmlns:cx="http://schemas.microsoft.com/office/drawing/2014/chartex" xmlns="" val="1"/>
+                      <adec:decorative xmlns="" xmlns:cx="http://schemas.microsoft.com/office/drawing/2014/chartex" xmlns:cx1="http://schemas.microsoft.com/office/drawing/2015/9/8/chartex" xmlns:cx2="http://schemas.microsoft.com/office/drawing/2015/10/21/chartex" xmlns:cx3="http://schemas.microsoft.com/office/drawing/2016/5/9/chartex" xmlns:cx4="http://schemas.microsoft.com/office/drawing/2016/5/10/chartex" xmlns:cx5="http://schemas.microsoft.com/office/drawing/2016/5/11/chartex" xmlns:cx6="http://schemas.microsoft.com/office/drawing/2016/5/12/chartex" xmlns:cx7="http://schemas.microsoft.com/office/drawing/2016/5/13/chartex" xmlns:cx8="http://schemas.microsoft.com/office/drawing/2016/5/14/chartex" xmlns:aink="http://schemas.microsoft.com/office/drawing/2016/ink" xmlns:am3d="http://schemas.microsoft.com/office/drawing/2017/model3d" xmlns:o="urn:schemas-microsoft-com:office:office" xmlns:v="urn:schemas-microsoft-com:vml" xmlns:w10="urn:schemas-microsoft-com:office:word" xmlns:w="http://schemas.openxmlformats.org/wordprocessingml/2006/main" xmlns:w16cid="http://schemas.microsoft.com/office/word/2016/wordml/cid" xmlns:w16se="http://schemas.microsoft.com/office/word/2015/wordml/symex" xmlns:adec="http://schemas.microsoft.com/office/drawing/2017/decorative" val="1"/>
                     </a:ext>
                   </a:extLst>
                 </wp:docPr>
@@ -221,46 +221,6 @@
                                 <w:t>Tienda Oracle Baseball League</w:t>
                               </w:r>
                             </w:p>
-                            <w:p>
-                              <w:pPr>
-                                <w:rPr>
-                                  <w:rFonts w:asciiTheme="majorHAnsi" w:eastAsiaTheme="majorEastAsia" w:hAnsiTheme="majorHAnsi" w:cstheme="majorBidi"/>
-                                  <w:color w:val="FFFFFF" w:themeColor="background1"/>
-                                  <w:sz w:val="52"/>
-                                  <w:szCs w:val="48"/>
-                                </w:rPr>
-                              </w:pPr>
-                              <w:r>
-                                <w:rPr>
-                                  <w:rFonts w:ascii="Segoe UI Semibold" w:eastAsia="Segoe UI Semibold" w:hAnsi="Segoe UI Semibold" w:cs="Segoe UI Light"/>
-                                  <w:color w:val="FFFFFF" w:themeColor="background1"/>
-                                  <w:sz w:val="52"/>
-                                  <w:szCs w:val="52"/>
-                                  <w:lang w:bidi="es-ES"/>
-                                </w:rPr>
-                                <w:t>3</w:t>
-                              </w:r>
-                              <w:r>
-                                <w:rPr>
-                                  <w:rFonts w:ascii="Segoe UI Semibold" w:eastAsia="Segoe UI Semibold" w:hAnsi="Segoe UI Semibold" w:cs="Segoe UI Light"/>
-                                  <w:color w:val="FFFFFF" w:themeColor="background1"/>
-                                  <w:sz w:val="52"/>
-                                  <w:szCs w:val="52"/>
-                                  <w:lang w:bidi="es-ES"/>
-                                </w:rPr>
-                                <w:t xml:space="preserve">-4: </w:t>
-                              </w:r>
-                              <w:r>
-                                <w:rPr>
-                                  <w:rFonts w:ascii="Segoe UI Semibold" w:eastAsia="Segoe UI Semibold" w:hAnsi="Segoe UI Semibold" w:cs="Segoe UI Light"/>
-                                  <w:color w:val="FFFFFF" w:themeColor="background1"/>
-                                  <w:sz w:val="52"/>
-                                  <w:szCs w:val="52"/>
-                                  <w:lang w:bidi="es-ES"/>
-                                </w:rPr>
-                                <w:t>Asignación y terminología del modelado de datos</w:t>
-                              </w:r>
-                            </w:p>
                           </w:txbxContent>
                         </wps:txbx>
                         <wps:bodyPr rot="0" spcFirstLastPara="0" vertOverflow="overflow" horzOverflow="overflow" vert="horz" wrap="square" lIns="91440" tIns="45720" rIns="91440" bIns="45720" numCol="1" spcCol="0" rtlCol="0" fromWordArt="0" anchor="t" anchorCtr="0" forceAA="0" compatLnSpc="1">
@@ -362,46 +322,6 @@
                           <w:t>Tienda Oracle Baseball League</w:t>
                         </w:r>
                       </w:p>
-                      <w:p>
-                        <w:pPr>
-                          <w:rPr>
-                            <w:rFonts w:asciiTheme="majorHAnsi" w:eastAsiaTheme="majorEastAsia" w:hAnsiTheme="majorHAnsi" w:cstheme="majorBidi"/>
-                            <w:color w:val="FFFFFF" w:themeColor="background1"/>
-                            <w:sz w:val="52"/>
-                            <w:szCs w:val="48"/>
-                          </w:rPr>
-                        </w:pPr>
-                        <w:r>
-                          <w:rPr>
-                            <w:rFonts w:ascii="Segoe UI Semibold" w:eastAsia="Segoe UI Semibold" w:hAnsi="Segoe UI Semibold" w:cs="Segoe UI Light"/>
-                            <w:color w:val="FFFFFF" w:themeColor="background1"/>
-                            <w:sz w:val="52"/>
-                            <w:szCs w:val="52"/>
-                            <w:lang w:bidi="es-ES"/>
-                          </w:rPr>
-                          <w:t>3</w:t>
-                        </w:r>
-                        <w:r>
-                          <w:rPr>
-                            <w:rFonts w:ascii="Segoe UI Semibold" w:eastAsia="Segoe UI Semibold" w:hAnsi="Segoe UI Semibold" w:cs="Segoe UI Light"/>
-                            <w:color w:val="FFFFFF" w:themeColor="background1"/>
-                            <w:sz w:val="52"/>
-                            <w:szCs w:val="52"/>
-                            <w:lang w:bidi="es-ES"/>
-                          </w:rPr>
-                          <w:t xml:space="preserve">-4: </w:t>
-                        </w:r>
-                        <w:r>
-                          <w:rPr>
-                            <w:rFonts w:ascii="Segoe UI Semibold" w:eastAsia="Segoe UI Semibold" w:hAnsi="Segoe UI Semibold" w:cs="Segoe UI Light"/>
-                            <w:color w:val="FFFFFF" w:themeColor="background1"/>
-                            <w:sz w:val="52"/>
-                            <w:szCs w:val="52"/>
-                            <w:lang w:bidi="es-ES"/>
-                          </w:rPr>
-                          <w:t>Asignación y terminología del modelado de datos</w:t>
-                        </w:r>
-                      </w:p>
                     </w:txbxContent>
                   </v:textbox>
                 </v:shape>
@@ -567,7 +487,62 @@
                                     <w:szCs w:val="28"/>
                                     <w:lang w:val="en-US" w:bidi="es-ES"/>
                                   </w:rPr>
-                                  <w:t>Nelly Ivonne Murillo H.</w:t>
+                                  <w:t xml:space="preserve">Nelly </w:t>
+                                </w:r>
+                                <w:proofErr w:type="spellStart"/>
+                                <w:r>
+                                  <w:rPr>
+                                    <w:rFonts w:ascii="Segoe UI Semibold" w:eastAsia="Segoe UI Semibold" w:hAnsi="Segoe UI Semibold" w:cs="Segoe UI Light"/>
+                                    <w:color w:val="FFFFFF" w:themeColor="background1"/>
+                                    <w:sz w:val="28"/>
+                                    <w:szCs w:val="28"/>
+                                    <w:lang w:val="en-US" w:bidi="es-ES"/>
+                                  </w:rPr>
+                                  <w:t>Ivonne</w:t>
+                                </w:r>
+                                <w:proofErr w:type="spellEnd"/>
+                                <w:r>
+                                  <w:rPr>
+                                    <w:rFonts w:ascii="Segoe UI Semibold" w:eastAsia="Segoe UI Semibold" w:hAnsi="Segoe UI Semibold" w:cs="Segoe UI Light"/>
+                                    <w:color w:val="FFFFFF" w:themeColor="background1"/>
+                                    <w:sz w:val="28"/>
+                                    <w:szCs w:val="28"/>
+                                    <w:lang w:val="en-US" w:bidi="es-ES"/>
+                                  </w:rPr>
+                                  <w:t xml:space="preserve"> Murillo H.</w:t>
+                                </w:r>
+                              </w:p>
+                              <w:p>
+                                <w:pPr>
+                                  <w:rPr>
+                                    <w:rFonts w:ascii="Segoe UI Semibold" w:eastAsia="Segoe UI Semibold" w:hAnsi="Segoe UI Semibold" w:cs="Segoe UI Light"/>
+                                    <w:color w:val="FFFFFF" w:themeColor="background1"/>
+                                    <w:sz w:val="28"/>
+                                    <w:szCs w:val="28"/>
+                                    <w:lang w:val="en-US" w:bidi="es-ES"/>
+                                  </w:rPr>
+                                </w:pPr>
+                                <w:proofErr w:type="spellStart"/>
+                                <w:r>
+                                  <w:rPr>
+                                    <w:rFonts w:ascii="Segoe UI Semibold" w:eastAsia="Segoe UI Semibold" w:hAnsi="Segoe UI Semibold" w:cs="Segoe UI Light"/>
+                                    <w:color w:val="FFFFFF" w:themeColor="background1"/>
+                                    <w:sz w:val="28"/>
+                                    <w:szCs w:val="28"/>
+                                    <w:lang w:val="en-US" w:bidi="es-ES"/>
+                                  </w:rPr>
+                                  <w:t>INFOP</w:t>
+                                </w:r>
+                                <w:proofErr w:type="spellEnd"/>
+                                <w:r>
+                                  <w:rPr>
+                                    <w:rFonts w:ascii="Segoe UI Semibold" w:eastAsia="Segoe UI Semibold" w:hAnsi="Segoe UI Semibold" w:cs="Segoe UI Light"/>
+                                    <w:color w:val="FFFFFF" w:themeColor="background1"/>
+                                    <w:sz w:val="28"/>
+                                    <w:szCs w:val="28"/>
+                                    <w:lang w:val="en-US" w:bidi="es-ES"/>
+                                  </w:rPr>
+                                  <w:t xml:space="preserve"> - Oracle Academy</w:t>
                                 </w:r>
                               </w:p>
                               <w:p>
@@ -588,19 +563,9 @@
                                     <w:szCs w:val="28"/>
                                     <w:lang w:val="en-US" w:bidi="es-ES"/>
                                   </w:rPr>
-                                  <w:t>INFOP - Oracle Academy</w:t>
+                                  <w:t xml:space="preserve">Angel Chavez, </w:t>
                                 </w:r>
-                              </w:p>
-                              <w:p>
-                                <w:pPr>
-                                  <w:rPr>
-                                    <w:rFonts w:ascii="Segoe UI Semibold" w:eastAsia="Segoe UI Semibold" w:hAnsi="Segoe UI Semibold" w:cs="Segoe UI Light"/>
-                                    <w:color w:val="FFFFFF" w:themeColor="background1"/>
-                                    <w:sz w:val="28"/>
-                                    <w:szCs w:val="28"/>
-                                    <w:lang w:val="en-US" w:bidi="es-ES"/>
-                                  </w:rPr>
-                                </w:pPr>
+                                <w:proofErr w:type="spellStart"/>
                                 <w:r>
                                   <w:rPr>
                                     <w:rFonts w:ascii="Segoe UI Semibold" w:eastAsia="Segoe UI Semibold" w:hAnsi="Segoe UI Semibold" w:cs="Segoe UI Light"/>
@@ -609,7 +574,40 @@
                                     <w:szCs w:val="28"/>
                                     <w:lang w:val="en-US" w:bidi="es-ES"/>
                                   </w:rPr>
-                                  <w:t xml:space="preserve">Angel Chavez, Enil Norales, </w:t>
+                                  <w:t>Enil</w:t>
+                                </w:r>
+                                <w:proofErr w:type="spellEnd"/>
+                                <w:r>
+                                  <w:rPr>
+                                    <w:rFonts w:ascii="Segoe UI Semibold" w:eastAsia="Segoe UI Semibold" w:hAnsi="Segoe UI Semibold" w:cs="Segoe UI Light"/>
+                                    <w:color w:val="FFFFFF" w:themeColor="background1"/>
+                                    <w:sz w:val="28"/>
+                                    <w:szCs w:val="28"/>
+                                    <w:lang w:val="en-US" w:bidi="es-ES"/>
+                                  </w:rPr>
+                                  <w:t xml:space="preserve"> </w:t>
+                                </w:r>
+                                <w:proofErr w:type="spellStart"/>
+                                <w:r>
+                                  <w:rPr>
+                                    <w:rFonts w:ascii="Segoe UI Semibold" w:eastAsia="Segoe UI Semibold" w:hAnsi="Segoe UI Semibold" w:cs="Segoe UI Light"/>
+                                    <w:color w:val="FFFFFF" w:themeColor="background1"/>
+                                    <w:sz w:val="28"/>
+                                    <w:szCs w:val="28"/>
+                                    <w:lang w:val="en-US" w:bidi="es-ES"/>
+                                  </w:rPr>
+                                  <w:t>Norales</w:t>
+                                </w:r>
+                                <w:proofErr w:type="spellEnd"/>
+                                <w:r>
+                                  <w:rPr>
+                                    <w:rFonts w:ascii="Segoe UI Semibold" w:eastAsia="Segoe UI Semibold" w:hAnsi="Segoe UI Semibold" w:cs="Segoe UI Light"/>
+                                    <w:color w:val="FFFFFF" w:themeColor="background1"/>
+                                    <w:sz w:val="28"/>
+                                    <w:szCs w:val="28"/>
+                                    <w:lang w:val="en-US" w:bidi="es-ES"/>
+                                  </w:rPr>
+                                  <w:t xml:space="preserve">, </w:t>
                                 </w:r>
                                 <w:r>
                                   <w:rPr>
@@ -659,7 +657,7 @@
                                     <w:szCs w:val="28"/>
                                     <w:lang w:val="en-US" w:bidi="es-ES"/>
                                   </w:rPr>
-                                  <w:t>12</w:t>
+                                  <w:t>20</w:t>
                                 </w:r>
                                 <w:r>
                                   <w:rPr>
@@ -729,7 +727,62 @@
                               <w:szCs w:val="28"/>
                               <w:lang w:val="en-US" w:bidi="es-ES"/>
                             </w:rPr>
-                            <w:t>Nelly Ivonne Murillo H.</w:t>
+                            <w:t xml:space="preserve">Nelly </w:t>
+                          </w:r>
+                          <w:proofErr w:type="spellStart"/>
+                          <w:r>
+                            <w:rPr>
+                              <w:rFonts w:ascii="Segoe UI Semibold" w:eastAsia="Segoe UI Semibold" w:hAnsi="Segoe UI Semibold" w:cs="Segoe UI Light"/>
+                              <w:color w:val="FFFFFF" w:themeColor="background1"/>
+                              <w:sz w:val="28"/>
+                              <w:szCs w:val="28"/>
+                              <w:lang w:val="en-US" w:bidi="es-ES"/>
+                            </w:rPr>
+                            <w:t>Ivonne</w:t>
+                          </w:r>
+                          <w:proofErr w:type="spellEnd"/>
+                          <w:r>
+                            <w:rPr>
+                              <w:rFonts w:ascii="Segoe UI Semibold" w:eastAsia="Segoe UI Semibold" w:hAnsi="Segoe UI Semibold" w:cs="Segoe UI Light"/>
+                              <w:color w:val="FFFFFF" w:themeColor="background1"/>
+                              <w:sz w:val="28"/>
+                              <w:szCs w:val="28"/>
+                              <w:lang w:val="en-US" w:bidi="es-ES"/>
+                            </w:rPr>
+                            <w:t xml:space="preserve"> Murillo H.</w:t>
+                          </w:r>
+                        </w:p>
+                        <w:p>
+                          <w:pPr>
+                            <w:rPr>
+                              <w:rFonts w:ascii="Segoe UI Semibold" w:eastAsia="Segoe UI Semibold" w:hAnsi="Segoe UI Semibold" w:cs="Segoe UI Light"/>
+                              <w:color w:val="FFFFFF" w:themeColor="background1"/>
+                              <w:sz w:val="28"/>
+                              <w:szCs w:val="28"/>
+                              <w:lang w:val="en-US" w:bidi="es-ES"/>
+                            </w:rPr>
+                          </w:pPr>
+                          <w:proofErr w:type="spellStart"/>
+                          <w:r>
+                            <w:rPr>
+                              <w:rFonts w:ascii="Segoe UI Semibold" w:eastAsia="Segoe UI Semibold" w:hAnsi="Segoe UI Semibold" w:cs="Segoe UI Light"/>
+                              <w:color w:val="FFFFFF" w:themeColor="background1"/>
+                              <w:sz w:val="28"/>
+                              <w:szCs w:val="28"/>
+                              <w:lang w:val="en-US" w:bidi="es-ES"/>
+                            </w:rPr>
+                            <w:t>INFOP</w:t>
+                          </w:r>
+                          <w:proofErr w:type="spellEnd"/>
+                          <w:r>
+                            <w:rPr>
+                              <w:rFonts w:ascii="Segoe UI Semibold" w:eastAsia="Segoe UI Semibold" w:hAnsi="Segoe UI Semibold" w:cs="Segoe UI Light"/>
+                              <w:color w:val="FFFFFF" w:themeColor="background1"/>
+                              <w:sz w:val="28"/>
+                              <w:szCs w:val="28"/>
+                              <w:lang w:val="en-US" w:bidi="es-ES"/>
+                            </w:rPr>
+                            <w:t xml:space="preserve"> - Oracle Academy</w:t>
                           </w:r>
                         </w:p>
                         <w:p>
@@ -750,19 +803,9 @@
                               <w:szCs w:val="28"/>
                               <w:lang w:val="en-US" w:bidi="es-ES"/>
                             </w:rPr>
-                            <w:t>INFOP - Oracle Academy</w:t>
+                            <w:t xml:space="preserve">Angel Chavez, </w:t>
                           </w:r>
-                        </w:p>
-                        <w:p>
-                          <w:pPr>
-                            <w:rPr>
-                              <w:rFonts w:ascii="Segoe UI Semibold" w:eastAsia="Segoe UI Semibold" w:hAnsi="Segoe UI Semibold" w:cs="Segoe UI Light"/>
-                              <w:color w:val="FFFFFF" w:themeColor="background1"/>
-                              <w:sz w:val="28"/>
-                              <w:szCs w:val="28"/>
-                              <w:lang w:val="en-US" w:bidi="es-ES"/>
-                            </w:rPr>
-                          </w:pPr>
+                          <w:proofErr w:type="spellStart"/>
                           <w:r>
                             <w:rPr>
                               <w:rFonts w:ascii="Segoe UI Semibold" w:eastAsia="Segoe UI Semibold" w:hAnsi="Segoe UI Semibold" w:cs="Segoe UI Light"/>
@@ -771,7 +814,40 @@
                               <w:szCs w:val="28"/>
                               <w:lang w:val="en-US" w:bidi="es-ES"/>
                             </w:rPr>
-                            <w:t xml:space="preserve">Angel Chavez, Enil Norales, </w:t>
+                            <w:t>Enil</w:t>
+                          </w:r>
+                          <w:proofErr w:type="spellEnd"/>
+                          <w:r>
+                            <w:rPr>
+                              <w:rFonts w:ascii="Segoe UI Semibold" w:eastAsia="Segoe UI Semibold" w:hAnsi="Segoe UI Semibold" w:cs="Segoe UI Light"/>
+                              <w:color w:val="FFFFFF" w:themeColor="background1"/>
+                              <w:sz w:val="28"/>
+                              <w:szCs w:val="28"/>
+                              <w:lang w:val="en-US" w:bidi="es-ES"/>
+                            </w:rPr>
+                            <w:t xml:space="preserve"> </w:t>
+                          </w:r>
+                          <w:proofErr w:type="spellStart"/>
+                          <w:r>
+                            <w:rPr>
+                              <w:rFonts w:ascii="Segoe UI Semibold" w:eastAsia="Segoe UI Semibold" w:hAnsi="Segoe UI Semibold" w:cs="Segoe UI Light"/>
+                              <w:color w:val="FFFFFF" w:themeColor="background1"/>
+                              <w:sz w:val="28"/>
+                              <w:szCs w:val="28"/>
+                              <w:lang w:val="en-US" w:bidi="es-ES"/>
+                            </w:rPr>
+                            <w:t>Norales</w:t>
+                          </w:r>
+                          <w:proofErr w:type="spellEnd"/>
+                          <w:r>
+                            <w:rPr>
+                              <w:rFonts w:ascii="Segoe UI Semibold" w:eastAsia="Segoe UI Semibold" w:hAnsi="Segoe UI Semibold" w:cs="Segoe UI Light"/>
+                              <w:color w:val="FFFFFF" w:themeColor="background1"/>
+                              <w:sz w:val="28"/>
+                              <w:szCs w:val="28"/>
+                              <w:lang w:val="en-US" w:bidi="es-ES"/>
+                            </w:rPr>
+                            <w:t xml:space="preserve">, </w:t>
                           </w:r>
                           <w:r>
                             <w:rPr>
@@ -821,7 +897,7 @@
                               <w:szCs w:val="28"/>
                               <w:lang w:val="en-US" w:bidi="es-ES"/>
                             </w:rPr>
-                            <w:t>12</w:t>
+                            <w:t>20</w:t>
                           </w:r>
                           <w:r>
                             <w:rPr>
@@ -875,49 +951,10 @@
         <w:spacing w:after="70"/>
         <w:jc w:val="both"/>
       </w:pPr>
-      <w:r>
-        <w:lastRenderedPageBreak/>
-        <w:t xml:space="preserve"> </w:t>
-      </w:r>
     </w:p>
-    <w:sdt>
-      <w:sdtPr>
-        <w:id w:val="-1296670098"/>
-        <w:docPartObj>
-          <w:docPartGallery w:val="Cover Pages"/>
-          <w:docPartUnique/>
-        </w:docPartObj>
-      </w:sdtPr>
-      <w:sdtEndPr>
-        <w:rPr>
-          <w:b/>
-        </w:rPr>
-      </w:sdtEndPr>
-      <w:sdtContent>
-        <w:p>
-          <w:pPr>
-            <w:spacing w:after="70"/>
-            <w:rPr>
-              <w:b/>
-            </w:rPr>
-          </w:pPr>
-          <w:r>
-            <w:rPr>
-              <w:b/>
-            </w:rPr>
-            <w:t>Ejercicio 1: Requisitos de negocio</w:t>
-          </w:r>
-        </w:p>
-      </w:sdtContent>
-    </w:sdt>
     <w:p>
       <w:pPr>
         <w:pStyle w:val="Ttulo1"/>
-        <w:numPr>
-          <w:ilvl w:val="0"/>
-          <w:numId w:val="2"/>
-        </w:numPr>
-        <w:ind w:left="630"/>
         <w:jc w:val="both"/>
       </w:pPr>
       <w:bookmarkStart w:id="0" w:name="_Live_layout_and"/>
@@ -928,57 +965,446 @@
         <w:rPr>
           <w:lang w:bidi="es-ES"/>
         </w:rPr>
-        <w:t>Documento de asignación de tablas</w:t>
+        <w:t>Justificación de las tablas</w:t>
       </w:r>
     </w:p>
     <w:p>
       <w:pPr>
         <w:pStyle w:val="Instrucciones"/>
+        <w:numPr>
+          <w:ilvl w:val="0"/>
+          <w:numId w:val="6"/>
+        </w:numPr>
         <w:jc w:val="both"/>
         <w:rPr>
           <w:lang w:bidi="es-ES"/>
         </w:rPr>
       </w:pPr>
-      <w:r>
-        <w:rPr>
-          <w:lang w:bidi="es-ES"/>
-        </w:rPr>
-        <w:t>#Texto</w:t>
+      <w:proofErr w:type="spellStart"/>
+      <w:r>
+        <w:rPr>
+          <w:lang w:bidi="es-ES"/>
+        </w:rPr>
+        <w:t>TiposComision</w:t>
+      </w:r>
+      <w:proofErr w:type="spellEnd"/>
+      <w:r>
+        <w:rPr>
+          <w:lang w:bidi="es-ES"/>
+        </w:rPr>
+        <w:t xml:space="preserve">: </w:t>
       </w:r>
     </w:p>
     <w:p>
       <w:pPr>
-        <w:pStyle w:val="Ttulo1"/>
+        <w:pStyle w:val="Instrucciones"/>
         <w:numPr>
           <w:ilvl w:val="0"/>
-          <w:numId w:val="2"/>
+          <w:numId w:val="6"/>
         </w:numPr>
-        <w:ind w:left="630"/>
         <w:jc w:val="both"/>
-      </w:pPr>
-      <w:r>
-        <w:rPr>
-          <w:lang w:bidi="es-ES"/>
-        </w:rPr>
-        <w:t>Modificación del documento de asignación de tablas</w:t>
+        <w:rPr>
+          <w:lang w:bidi="es-ES"/>
+        </w:rPr>
+      </w:pPr>
+      <w:proofErr w:type="spellStart"/>
+      <w:r>
+        <w:rPr>
+          <w:lang w:bidi="es-ES"/>
+        </w:rPr>
+        <w:t>RolRepresentantes</w:t>
+      </w:r>
+      <w:proofErr w:type="spellEnd"/>
+      <w:r>
+        <w:rPr>
+          <w:lang w:bidi="es-ES"/>
+        </w:rPr>
+        <w:t>:</w:t>
+      </w:r>
+    </w:p>
+    <w:p>
+      <w:pPr>
+        <w:pStyle w:val="Instrucciones"/>
+        <w:numPr>
+          <w:ilvl w:val="0"/>
+          <w:numId w:val="6"/>
+        </w:numPr>
+        <w:jc w:val="both"/>
+        <w:rPr>
+          <w:lang w:bidi="es-ES"/>
+        </w:rPr>
+      </w:pPr>
+      <w:proofErr w:type="spellStart"/>
+      <w:r>
+        <w:rPr>
+          <w:lang w:bidi="es-ES"/>
+        </w:rPr>
+        <w:t>DireccionRepresentantes</w:t>
+      </w:r>
+      <w:proofErr w:type="spellEnd"/>
+      <w:r>
+        <w:rPr>
+          <w:lang w:bidi="es-ES"/>
+        </w:rPr>
+        <w:t xml:space="preserve">: </w:t>
+      </w:r>
+    </w:p>
+    <w:p>
+      <w:pPr>
+        <w:pStyle w:val="Instrucciones"/>
+        <w:numPr>
+          <w:ilvl w:val="0"/>
+          <w:numId w:val="6"/>
+        </w:numPr>
+        <w:jc w:val="both"/>
+        <w:rPr>
+          <w:lang w:bidi="es-ES"/>
+        </w:rPr>
+      </w:pPr>
+      <w:proofErr w:type="spellStart"/>
+      <w:r>
+        <w:rPr>
+          <w:lang w:bidi="es-ES"/>
+        </w:rPr>
+        <w:t>RepresentantesVentas</w:t>
+      </w:r>
+      <w:proofErr w:type="spellEnd"/>
+      <w:r>
+        <w:rPr>
+          <w:lang w:bidi="es-ES"/>
+        </w:rPr>
+        <w:t xml:space="preserve">: </w:t>
+      </w:r>
+    </w:p>
+    <w:p>
+      <w:pPr>
+        <w:pStyle w:val="Instrucciones"/>
+        <w:numPr>
+          <w:ilvl w:val="0"/>
+          <w:numId w:val="6"/>
+        </w:numPr>
+        <w:jc w:val="both"/>
+        <w:rPr>
+          <w:lang w:bidi="es-ES"/>
+        </w:rPr>
+      </w:pPr>
+      <w:r>
+        <w:rPr>
+          <w:lang w:bidi="es-ES"/>
+        </w:rPr>
+        <w:t xml:space="preserve">Clientes: </w:t>
+      </w:r>
+    </w:p>
+    <w:p>
+      <w:pPr>
+        <w:pStyle w:val="Instrucciones"/>
+        <w:numPr>
+          <w:ilvl w:val="0"/>
+          <w:numId w:val="6"/>
+        </w:numPr>
+        <w:jc w:val="both"/>
+        <w:rPr>
+          <w:lang w:bidi="es-ES"/>
+        </w:rPr>
+      </w:pPr>
+      <w:proofErr w:type="spellStart"/>
+      <w:r>
+        <w:rPr>
+          <w:lang w:bidi="es-ES"/>
+        </w:rPr>
+        <w:t>DireccionesClientes</w:t>
+      </w:r>
+      <w:proofErr w:type="spellEnd"/>
+      <w:r>
+        <w:rPr>
+          <w:lang w:bidi="es-ES"/>
+        </w:rPr>
+        <w:t xml:space="preserve">: </w:t>
+      </w:r>
+    </w:p>
+    <w:p>
+      <w:pPr>
+        <w:pStyle w:val="Instrucciones"/>
+        <w:numPr>
+          <w:ilvl w:val="0"/>
+          <w:numId w:val="6"/>
+        </w:numPr>
+        <w:jc w:val="both"/>
+        <w:rPr>
+          <w:lang w:bidi="es-ES"/>
+        </w:rPr>
+      </w:pPr>
+      <w:r>
+        <w:rPr>
+          <w:lang w:bidi="es-ES"/>
+        </w:rPr>
+        <w:t xml:space="preserve">Equipos: </w:t>
+      </w:r>
+    </w:p>
+    <w:p>
+      <w:pPr>
+        <w:pStyle w:val="Instrucciones"/>
+        <w:numPr>
+          <w:ilvl w:val="0"/>
+          <w:numId w:val="6"/>
+        </w:numPr>
+        <w:jc w:val="both"/>
+        <w:rPr>
+          <w:lang w:bidi="es-ES"/>
+        </w:rPr>
+      </w:pPr>
+      <w:proofErr w:type="spellStart"/>
+      <w:r>
+        <w:rPr>
+          <w:lang w:bidi="es-ES"/>
+        </w:rPr>
+        <w:t>CategoriaEquipos</w:t>
+      </w:r>
+      <w:proofErr w:type="spellEnd"/>
+      <w:r>
+        <w:rPr>
+          <w:lang w:bidi="es-ES"/>
+        </w:rPr>
+        <w:t xml:space="preserve">: </w:t>
+      </w:r>
+    </w:p>
+    <w:p>
+      <w:pPr>
+        <w:pStyle w:val="Instrucciones"/>
+        <w:numPr>
+          <w:ilvl w:val="0"/>
+          <w:numId w:val="6"/>
+        </w:numPr>
+        <w:jc w:val="both"/>
+        <w:rPr>
+          <w:lang w:bidi="es-ES"/>
+        </w:rPr>
+      </w:pPr>
+      <w:r>
+        <w:rPr>
+          <w:lang w:bidi="es-ES"/>
+        </w:rPr>
+        <w:t xml:space="preserve">Pedidos: </w:t>
+      </w:r>
+    </w:p>
+    <w:p>
+      <w:pPr>
+        <w:pStyle w:val="Instrucciones"/>
+        <w:numPr>
+          <w:ilvl w:val="0"/>
+          <w:numId w:val="6"/>
+        </w:numPr>
+        <w:jc w:val="both"/>
+        <w:rPr>
+          <w:lang w:bidi="es-ES"/>
+        </w:rPr>
+      </w:pPr>
+      <w:proofErr w:type="spellStart"/>
+      <w:r>
+        <w:rPr>
+          <w:lang w:bidi="es-ES"/>
+        </w:rPr>
+        <w:t>DetallePedidos</w:t>
+      </w:r>
+      <w:proofErr w:type="spellEnd"/>
+      <w:r>
+        <w:rPr>
+          <w:lang w:bidi="es-ES"/>
+        </w:rPr>
+        <w:t>,</w:t>
+      </w:r>
+      <w:r>
+        <w:rPr>
+          <w:lang w:bidi="es-ES"/>
+        </w:rPr>
+        <w:t xml:space="preserve">: </w:t>
+      </w:r>
+    </w:p>
+    <w:p>
+      <w:pPr>
+        <w:pStyle w:val="Instrucciones"/>
+        <w:numPr>
+          <w:ilvl w:val="0"/>
+          <w:numId w:val="6"/>
+        </w:numPr>
+        <w:jc w:val="both"/>
+        <w:rPr>
+          <w:lang w:bidi="es-ES"/>
+        </w:rPr>
+      </w:pPr>
+      <w:r>
+        <w:rPr>
+          <w:lang w:bidi="es-ES"/>
+        </w:rPr>
+        <w:t xml:space="preserve">Productos: </w:t>
+      </w:r>
+    </w:p>
+    <w:p>
+      <w:pPr>
+        <w:pStyle w:val="Instrucciones"/>
+        <w:numPr>
+          <w:ilvl w:val="0"/>
+          <w:numId w:val="6"/>
+        </w:numPr>
+        <w:jc w:val="both"/>
+        <w:rPr>
+          <w:lang w:bidi="es-ES"/>
+        </w:rPr>
+      </w:pPr>
+      <w:r>
+        <w:rPr>
+          <w:lang w:bidi="es-ES"/>
+        </w:rPr>
+        <w:t xml:space="preserve">Inventarios: </w:t>
+      </w:r>
+    </w:p>
+    <w:p>
+      <w:pPr>
+        <w:pStyle w:val="Instrucciones"/>
+        <w:numPr>
+          <w:ilvl w:val="0"/>
+          <w:numId w:val="6"/>
+        </w:numPr>
+        <w:jc w:val="both"/>
+        <w:rPr>
+          <w:lang w:bidi="es-ES"/>
+        </w:rPr>
+      </w:pPr>
+      <w:proofErr w:type="spellStart"/>
+      <w:r>
+        <w:rPr>
+          <w:lang w:bidi="es-ES"/>
+        </w:rPr>
+        <w:t>CategoriaProductos</w:t>
+      </w:r>
+      <w:proofErr w:type="spellEnd"/>
+      <w:r>
+        <w:rPr>
+          <w:lang w:bidi="es-ES"/>
+        </w:rPr>
+        <w:t xml:space="preserve">: </w:t>
+      </w:r>
+    </w:p>
+    <w:p>
+      <w:pPr>
+        <w:pStyle w:val="Instrucciones"/>
+        <w:numPr>
+          <w:ilvl w:val="0"/>
+          <w:numId w:val="6"/>
+        </w:numPr>
+        <w:jc w:val="both"/>
+        <w:rPr>
+          <w:lang w:bidi="es-ES"/>
+        </w:rPr>
+      </w:pPr>
+      <w:proofErr w:type="spellStart"/>
+      <w:r>
+        <w:rPr>
+          <w:lang w:bidi="es-ES"/>
+        </w:rPr>
+        <w:t>ProveedorInventario</w:t>
+      </w:r>
+      <w:proofErr w:type="spellEnd"/>
+      <w:r>
+        <w:rPr>
+          <w:lang w:bidi="es-ES"/>
+        </w:rPr>
+        <w:t xml:space="preserve">: </w:t>
+      </w:r>
+    </w:p>
+    <w:p>
+      <w:pPr>
+        <w:pStyle w:val="Instrucciones"/>
+        <w:numPr>
+          <w:ilvl w:val="0"/>
+          <w:numId w:val="6"/>
+        </w:numPr>
+        <w:jc w:val="both"/>
+        <w:rPr>
+          <w:lang w:bidi="es-ES"/>
+        </w:rPr>
+      </w:pPr>
+      <w:r>
+        <w:rPr>
+          <w:lang w:bidi="es-ES"/>
+        </w:rPr>
+        <w:t xml:space="preserve">Proveedores: </w:t>
+      </w:r>
+    </w:p>
+    <w:p>
+      <w:pPr>
+        <w:pStyle w:val="Instrucciones"/>
+        <w:numPr>
+          <w:ilvl w:val="0"/>
+          <w:numId w:val="6"/>
+        </w:numPr>
+        <w:jc w:val="both"/>
+        <w:rPr>
+          <w:lang w:bidi="es-ES"/>
+        </w:rPr>
+      </w:pPr>
+      <w:proofErr w:type="spellStart"/>
+      <w:r>
+        <w:rPr>
+          <w:lang w:bidi="es-ES"/>
+        </w:rPr>
+        <w:t>HistoricoPrecios</w:t>
+      </w:r>
+      <w:proofErr w:type="spellEnd"/>
+      <w:r>
+        <w:rPr>
+          <w:lang w:bidi="es-ES"/>
+        </w:rPr>
+        <w:t xml:space="preserve">: </w:t>
+      </w:r>
+    </w:p>
+    <w:p>
+      <w:pPr>
+        <w:pStyle w:val="Instrucciones"/>
+        <w:numPr>
+          <w:ilvl w:val="0"/>
+          <w:numId w:val="6"/>
+        </w:numPr>
+        <w:jc w:val="both"/>
+        <w:rPr>
+          <w:lang w:bidi="es-ES"/>
+        </w:rPr>
+      </w:pPr>
+      <w:proofErr w:type="spellStart"/>
+      <w:r>
+        <w:rPr>
+          <w:lang w:bidi="es-ES"/>
+        </w:rPr>
+        <w:t>RepresentantesEquipos</w:t>
+      </w:r>
+      <w:proofErr w:type="spellEnd"/>
+      <w:r>
+        <w:rPr>
+          <w:lang w:bidi="es-ES"/>
+        </w:rPr>
+        <w:t xml:space="preserve">: </w:t>
+      </w:r>
+    </w:p>
+    <w:p>
+      <w:pPr>
+        <w:pStyle w:val="Instrucciones"/>
+        <w:numPr>
+          <w:ilvl w:val="0"/>
+          <w:numId w:val="6"/>
+        </w:numPr>
+        <w:jc w:val="both"/>
+        <w:rPr>
+          <w:lang w:bidi="es-ES"/>
+        </w:rPr>
+      </w:pPr>
+      <w:r>
+        <w:rPr>
+          <w:lang w:bidi="es-ES"/>
+        </w:rPr>
+        <w:t xml:space="preserve">Individuales: </w:t>
       </w:r>
       <w:bookmarkStart w:id="2" w:name="_GoBack"/>
       <w:bookmarkEnd w:id="2"/>
-    </w:p>
-    <w:p>
-      <w:pPr>
-        <w:pStyle w:val="Instrucciones"/>
-        <w:jc w:val="both"/>
-        <w:rPr>
-          <w:lang w:bidi="es-ES"/>
-        </w:rPr>
-      </w:pPr>
-      <w:r>
-        <w:rPr>
-          <w:lang w:bidi="es-ES"/>
-        </w:rPr>
-        <w:t>#Texto</w:t>
-      </w:r>
     </w:p>
     <w:sectPr>
       <w:headerReference w:type="default" r:id="rId11"/>
@@ -1047,7 +1473,7 @@
               <wp:docPr id="8" name="Conector recto 8">
                 <a:extLst xmlns:a="http://schemas.openxmlformats.org/drawingml/2006/main">
                   <a:ext uri="{C183D7F6-B498-43B3-948B-1728B52AA6E4}">
-                    <adec:decorative xmlns:adec="http://schemas.microsoft.com/office/drawing/2017/decorative" xmlns:w16se="http://schemas.microsoft.com/office/word/2015/wordml/symex" xmlns:w16cid="http://schemas.microsoft.com/office/word/2016/wordml/cid" xmlns:w="http://schemas.openxmlformats.org/wordprocessingml/2006/main" xmlns:w10="urn:schemas-microsoft-com:office:word" xmlns:v="urn:schemas-microsoft-com:vml" xmlns:o="urn:schemas-microsoft-com:office:office" xmlns:am3d="http://schemas.microsoft.com/office/drawing/2017/model3d" xmlns:aink="http://schemas.microsoft.com/office/drawing/2016/ink" xmlns:cx8="http://schemas.microsoft.com/office/drawing/2016/5/14/chartex" xmlns:cx7="http://schemas.microsoft.com/office/drawing/2016/5/13/chartex" xmlns:cx6="http://schemas.microsoft.com/office/drawing/2016/5/12/chartex" xmlns:cx5="http://schemas.microsoft.com/office/drawing/2016/5/11/chartex" xmlns:cx4="http://schemas.microsoft.com/office/drawing/2016/5/10/chartex" xmlns:cx3="http://schemas.microsoft.com/office/drawing/2016/5/9/chartex" xmlns:cx2="http://schemas.microsoft.com/office/drawing/2015/10/21/chartex" xmlns:cx1="http://schemas.microsoft.com/office/drawing/2015/9/8/chartex" xmlns:cx="http://schemas.microsoft.com/office/drawing/2014/chartex" xmlns="" val="1"/>
+                    <adec:decorative xmlns="" xmlns:cx="http://schemas.microsoft.com/office/drawing/2014/chartex" xmlns:cx1="http://schemas.microsoft.com/office/drawing/2015/9/8/chartex" xmlns:cx2="http://schemas.microsoft.com/office/drawing/2015/10/21/chartex" xmlns:cx3="http://schemas.microsoft.com/office/drawing/2016/5/9/chartex" xmlns:cx4="http://schemas.microsoft.com/office/drawing/2016/5/10/chartex" xmlns:cx5="http://schemas.microsoft.com/office/drawing/2016/5/11/chartex" xmlns:cx6="http://schemas.microsoft.com/office/drawing/2016/5/12/chartex" xmlns:cx7="http://schemas.microsoft.com/office/drawing/2016/5/13/chartex" xmlns:cx8="http://schemas.microsoft.com/office/drawing/2016/5/14/chartex" xmlns:aink="http://schemas.microsoft.com/office/drawing/2016/ink" xmlns:am3d="http://schemas.microsoft.com/office/drawing/2017/model3d" xmlns:o="urn:schemas-microsoft-com:office:office" xmlns:v="urn:schemas-microsoft-com:vml" xmlns:w10="urn:schemas-microsoft-com:office:word" xmlns:w="http://schemas.openxmlformats.org/wordprocessingml/2006/main" xmlns:w16cid="http://schemas.microsoft.com/office/word/2016/wordml/cid" xmlns:w16se="http://schemas.microsoft.com/office/word/2015/wordml/symex" xmlns:adec="http://schemas.microsoft.com/office/drawing/2017/decorative" val="1"/>
                   </a:ext>
                 </a:extLst>
               </wp:docPr>
@@ -1161,7 +1587,7 @@
               <wp:docPr id="7" name="Conector recto 7">
                 <a:extLst xmlns:a="http://schemas.openxmlformats.org/drawingml/2006/main">
                   <a:ext uri="{C183D7F6-B498-43B3-948B-1728B52AA6E4}">
-                    <adec:decorative xmlns:adec="http://schemas.microsoft.com/office/drawing/2017/decorative" xmlns:w16se="http://schemas.microsoft.com/office/word/2015/wordml/symex" xmlns:w16cid="http://schemas.microsoft.com/office/word/2016/wordml/cid" xmlns:w="http://schemas.openxmlformats.org/wordprocessingml/2006/main" xmlns:w10="urn:schemas-microsoft-com:office:word" xmlns:v="urn:schemas-microsoft-com:vml" xmlns:o="urn:schemas-microsoft-com:office:office" xmlns:am3d="http://schemas.microsoft.com/office/drawing/2017/model3d" xmlns:aink="http://schemas.microsoft.com/office/drawing/2016/ink" xmlns:cx8="http://schemas.microsoft.com/office/drawing/2016/5/14/chartex" xmlns:cx7="http://schemas.microsoft.com/office/drawing/2016/5/13/chartex" xmlns:cx6="http://schemas.microsoft.com/office/drawing/2016/5/12/chartex" xmlns:cx5="http://schemas.microsoft.com/office/drawing/2016/5/11/chartex" xmlns:cx4="http://schemas.microsoft.com/office/drawing/2016/5/10/chartex" xmlns:cx3="http://schemas.microsoft.com/office/drawing/2016/5/9/chartex" xmlns:cx2="http://schemas.microsoft.com/office/drawing/2015/10/21/chartex" xmlns:cx1="http://schemas.microsoft.com/office/drawing/2015/9/8/chartex" xmlns:cx="http://schemas.microsoft.com/office/drawing/2014/chartex" xmlns="" val="1"/>
+                    <adec:decorative xmlns="" xmlns:cx="http://schemas.microsoft.com/office/drawing/2014/chartex" xmlns:cx1="http://schemas.microsoft.com/office/drawing/2015/9/8/chartex" xmlns:cx2="http://schemas.microsoft.com/office/drawing/2015/10/21/chartex" xmlns:cx3="http://schemas.microsoft.com/office/drawing/2016/5/9/chartex" xmlns:cx4="http://schemas.microsoft.com/office/drawing/2016/5/10/chartex" xmlns:cx5="http://schemas.microsoft.com/office/drawing/2016/5/11/chartex" xmlns:cx6="http://schemas.microsoft.com/office/drawing/2016/5/12/chartex" xmlns:cx7="http://schemas.microsoft.com/office/drawing/2016/5/13/chartex" xmlns:cx8="http://schemas.microsoft.com/office/drawing/2016/5/14/chartex" xmlns:aink="http://schemas.microsoft.com/office/drawing/2016/ink" xmlns:am3d="http://schemas.microsoft.com/office/drawing/2017/model3d" xmlns:o="urn:schemas-microsoft-com:office:office" xmlns:v="urn:schemas-microsoft-com:vml" xmlns:w10="urn:schemas-microsoft-com:office:word" xmlns:w="http://schemas.openxmlformats.org/wordprocessingml/2006/main" xmlns:w16cid="http://schemas.microsoft.com/office/word/2016/wordml/cid" xmlns:w16se="http://schemas.microsoft.com/office/word/2015/wordml/symex" xmlns:adec="http://schemas.microsoft.com/office/drawing/2017/decorative" val="1"/>
                   </a:ext>
                 </a:extLst>
               </wp:docPr>
@@ -1540,6 +1966,92 @@
     </w:lvl>
   </w:abstractNum>
   <w:abstractNum w:abstractNumId="3">
+    <w:nsid w:val="55CC3D65"/>
+    <w:multiLevelType w:val="hybridMultilevel"/>
+    <w:tmpl w:val="F85A2406"/>
+    <w:lvl w:ilvl="0" w:tplc="480A000F">
+      <w:start w:val="1"/>
+      <w:numFmt w:val="decimal"/>
+      <w:lvlText w:val="%1."/>
+      <w:lvlJc w:val="left"/>
+      <w:pPr>
+        <w:ind w:left="720" w:hanging="360"/>
+      </w:pPr>
+    </w:lvl>
+    <w:lvl w:ilvl="1" w:tplc="480A0019" w:tentative="1">
+      <w:start w:val="1"/>
+      <w:numFmt w:val="lowerLetter"/>
+      <w:lvlText w:val="%2."/>
+      <w:lvlJc w:val="left"/>
+      <w:pPr>
+        <w:ind w:left="1440" w:hanging="360"/>
+      </w:pPr>
+    </w:lvl>
+    <w:lvl w:ilvl="2" w:tplc="480A001B" w:tentative="1">
+      <w:start w:val="1"/>
+      <w:numFmt w:val="lowerRoman"/>
+      <w:lvlText w:val="%3."/>
+      <w:lvlJc w:val="right"/>
+      <w:pPr>
+        <w:ind w:left="2160" w:hanging="180"/>
+      </w:pPr>
+    </w:lvl>
+    <w:lvl w:ilvl="3" w:tplc="480A000F" w:tentative="1">
+      <w:start w:val="1"/>
+      <w:numFmt w:val="decimal"/>
+      <w:lvlText w:val="%4."/>
+      <w:lvlJc w:val="left"/>
+      <w:pPr>
+        <w:ind w:left="2880" w:hanging="360"/>
+      </w:pPr>
+    </w:lvl>
+    <w:lvl w:ilvl="4" w:tplc="480A0019" w:tentative="1">
+      <w:start w:val="1"/>
+      <w:numFmt w:val="lowerLetter"/>
+      <w:lvlText w:val="%5."/>
+      <w:lvlJc w:val="left"/>
+      <w:pPr>
+        <w:ind w:left="3600" w:hanging="360"/>
+      </w:pPr>
+    </w:lvl>
+    <w:lvl w:ilvl="5" w:tplc="480A001B" w:tentative="1">
+      <w:start w:val="1"/>
+      <w:numFmt w:val="lowerRoman"/>
+      <w:lvlText w:val="%6."/>
+      <w:lvlJc w:val="right"/>
+      <w:pPr>
+        <w:ind w:left="4320" w:hanging="180"/>
+      </w:pPr>
+    </w:lvl>
+    <w:lvl w:ilvl="6" w:tplc="480A000F" w:tentative="1">
+      <w:start w:val="1"/>
+      <w:numFmt w:val="decimal"/>
+      <w:lvlText w:val="%7."/>
+      <w:lvlJc w:val="left"/>
+      <w:pPr>
+        <w:ind w:left="5040" w:hanging="360"/>
+      </w:pPr>
+    </w:lvl>
+    <w:lvl w:ilvl="7" w:tplc="480A0019" w:tentative="1">
+      <w:start w:val="1"/>
+      <w:numFmt w:val="lowerLetter"/>
+      <w:lvlText w:val="%8."/>
+      <w:lvlJc w:val="left"/>
+      <w:pPr>
+        <w:ind w:left="5760" w:hanging="360"/>
+      </w:pPr>
+    </w:lvl>
+    <w:lvl w:ilvl="8" w:tplc="480A001B" w:tentative="1">
+      <w:start w:val="1"/>
+      <w:numFmt w:val="lowerRoman"/>
+      <w:lvlText w:val="%9."/>
+      <w:lvlJc w:val="right"/>
+      <w:pPr>
+        <w:ind w:left="6480" w:hanging="180"/>
+      </w:pPr>
+    </w:lvl>
+  </w:abstractNum>
+  <w:abstractNum w:abstractNumId="4">
     <w:nsid w:val="59DF115E"/>
     <w:multiLevelType w:val="hybridMultilevel"/>
     <w:tmpl w:val="DD8CF32E"/>
@@ -1652,7 +2164,7 @@
       </w:rPr>
     </w:lvl>
   </w:abstractNum>
-  <w:abstractNum w:abstractNumId="4">
+  <w:abstractNum w:abstractNumId="5">
     <w:nsid w:val="5B691E62"/>
     <w:multiLevelType w:val="hybridMultilevel"/>
     <w:tmpl w:val="053AEFFE"/>
@@ -1765,7 +2277,7 @@
     </w:lvl>
   </w:abstractNum>
   <w:num w:numId="1">
-    <w:abstractNumId w:val="4"/>
+    <w:abstractNumId w:val="5"/>
   </w:num>
   <w:num w:numId="2">
     <w:abstractNumId w:val="2"/>
@@ -1774,10 +2286,13 @@
     <w:abstractNumId w:val="0"/>
   </w:num>
   <w:num w:numId="4">
-    <w:abstractNumId w:val="3"/>
+    <w:abstractNumId w:val="4"/>
   </w:num>
   <w:num w:numId="5">
     <w:abstractNumId w:val="1"/>
+  </w:num>
+  <w:num w:numId="6">
+    <w:abstractNumId w:val="3"/>
   </w:num>
 </w:numbering>
 </file>
@@ -2858,12 +3373,12 @@
 </file>
 
 <file path=customXml/item1.xml><?xml version="1.0" encoding="utf-8"?>
-<?mso-contentType ?>
-<FormTemplates xmlns="http://schemas.microsoft.com/sharepoint/v3/contenttype/forms">
-  <Display>DocumentLibraryForm</Display>
-  <Edit>DocumentLibraryForm</Edit>
-  <New>DocumentLibraryForm</New>
-</FormTemplates>
+<p:properties xmlns:p="http://schemas.microsoft.com/office/2006/metadata/properties" xmlns:xsi="http://www.w3.org/2001/XMLSchema-instance" xmlns:pc="http://schemas.microsoft.com/office/infopath/2007/PartnerControls">
+  <documentManagement>
+    <Status xmlns="71af3243-3dd4-4a8d-8c0d-dd76da1f02a5">Not started</Status>
+    <MediaServiceKeyPoints xmlns="71af3243-3dd4-4a8d-8c0d-dd76da1f02a5" xsi:nil="true"/>
+  </documentManagement>
+</p:properties>
 </file>
 
 <file path=customXml/item2.xml><?xml version="1.0" encoding="utf-8"?>
@@ -3088,18 +3603,20 @@
 </file>
 
 <file path=customXml/item3.xml><?xml version="1.0" encoding="utf-8"?>
-<p:properties xmlns:p="http://schemas.microsoft.com/office/2006/metadata/properties" xmlns:xsi="http://www.w3.org/2001/XMLSchema-instance" xmlns:pc="http://schemas.microsoft.com/office/infopath/2007/PartnerControls">
-  <documentManagement>
-    <Status xmlns="71af3243-3dd4-4a8d-8c0d-dd76da1f02a5">Not started</Status>
-    <MediaServiceKeyPoints xmlns="71af3243-3dd4-4a8d-8c0d-dd76da1f02a5" xsi:nil="true"/>
-  </documentManagement>
-</p:properties>
+<?mso-contentType ?>
+<FormTemplates xmlns="http://schemas.microsoft.com/sharepoint/v3/contenttype/forms">
+  <Display>DocumentLibraryForm</Display>
+  <Edit>DocumentLibraryForm</Edit>
+  <New>DocumentLibraryForm</New>
+</FormTemplates>
 </file>
 
 <file path=customXml/itemProps1.xml><?xml version="1.0" encoding="utf-8"?>
-<ds:datastoreItem xmlns:ds="http://schemas.openxmlformats.org/officeDocument/2006/customXml" ds:itemID="{C4ED7208-DCDA-47E6-88E1-54D56125A564}">
+<ds:datastoreItem xmlns:ds="http://schemas.openxmlformats.org/officeDocument/2006/customXml" ds:itemID="{351C23AB-CFBF-417A-B773-C0D8D95A840F}">
   <ds:schemaRefs>
-    <ds:schemaRef ds:uri="http://schemas.microsoft.com/sharepoint/v3/contenttype/forms"/>
+    <ds:schemaRef ds:uri="http://schemas.microsoft.com/office/2006/metadata/properties"/>
+    <ds:schemaRef ds:uri="http://schemas.microsoft.com/office/infopath/2007/PartnerControls"/>
+    <ds:schemaRef ds:uri="71af3243-3dd4-4a8d-8c0d-dd76da1f02a5"/>
   </ds:schemaRefs>
 </ds:datastoreItem>
 </file>
@@ -3124,11 +3641,9 @@
 </file>
 
 <file path=customXml/itemProps3.xml><?xml version="1.0" encoding="utf-8"?>
-<ds:datastoreItem xmlns:ds="http://schemas.openxmlformats.org/officeDocument/2006/customXml" ds:itemID="{351C23AB-CFBF-417A-B773-C0D8D95A840F}">
+<ds:datastoreItem xmlns:ds="http://schemas.openxmlformats.org/officeDocument/2006/customXml" ds:itemID="{C4ED7208-DCDA-47E6-88E1-54D56125A564}">
   <ds:schemaRefs>
-    <ds:schemaRef ds:uri="http://schemas.microsoft.com/office/2006/metadata/properties"/>
-    <ds:schemaRef ds:uri="http://schemas.microsoft.com/office/infopath/2007/PartnerControls"/>
-    <ds:schemaRef ds:uri="71af3243-3dd4-4a8d-8c0d-dd76da1f02a5"/>
+    <ds:schemaRef ds:uri="http://schemas.microsoft.com/sharepoint/v3/contenttype/forms"/>
   </ds:schemaRefs>
 </ds:datastoreItem>
 </file>
</xml_diff>

<commit_message>
[UPDATE] Justificacion tablas docx completa
</commit_message>
<xml_diff>
--- a/Documentacion/Justificación de las tablas.docx
+++ b/Documentacion/Justificación de las tablas.docx
@@ -25,7 +25,7 @@
                 <wp:docPr id="3" name="Grupo 3">
                   <a:extLst xmlns:a="http://schemas.openxmlformats.org/drawingml/2006/main">
                     <a:ext uri="{C183D7F6-B498-43B3-948B-1728B52AA6E4}">
-                      <adec:decorative xmlns="" xmlns:cx="http://schemas.microsoft.com/office/drawing/2014/chartex" xmlns:cx1="http://schemas.microsoft.com/office/drawing/2015/9/8/chartex" xmlns:cx2="http://schemas.microsoft.com/office/drawing/2015/10/21/chartex" xmlns:cx3="http://schemas.microsoft.com/office/drawing/2016/5/9/chartex" xmlns:cx4="http://schemas.microsoft.com/office/drawing/2016/5/10/chartex" xmlns:cx5="http://schemas.microsoft.com/office/drawing/2016/5/11/chartex" xmlns:cx6="http://schemas.microsoft.com/office/drawing/2016/5/12/chartex" xmlns:cx7="http://schemas.microsoft.com/office/drawing/2016/5/13/chartex" xmlns:cx8="http://schemas.microsoft.com/office/drawing/2016/5/14/chartex" xmlns:aink="http://schemas.microsoft.com/office/drawing/2016/ink" xmlns:am3d="http://schemas.microsoft.com/office/drawing/2017/model3d" xmlns:o="urn:schemas-microsoft-com:office:office" xmlns:v="urn:schemas-microsoft-com:vml" xmlns:w10="urn:schemas-microsoft-com:office:word" xmlns:w="http://schemas.openxmlformats.org/wordprocessingml/2006/main" xmlns:w16cid="http://schemas.microsoft.com/office/word/2016/wordml/cid" xmlns:w16se="http://schemas.microsoft.com/office/word/2015/wordml/symex" xmlns:adec="http://schemas.microsoft.com/office/drawing/2017/decorative" val="1"/>
+                      <adec:decorative xmlns:adec="http://schemas.microsoft.com/office/drawing/2017/decorative" xmlns:w16se="http://schemas.microsoft.com/office/word/2015/wordml/symex" xmlns:w16cid="http://schemas.microsoft.com/office/word/2016/wordml/cid" xmlns:w="http://schemas.openxmlformats.org/wordprocessingml/2006/main" xmlns:w10="urn:schemas-microsoft-com:office:word" xmlns:v="urn:schemas-microsoft-com:vml" xmlns:o="urn:schemas-microsoft-com:office:office" xmlns:am3d="http://schemas.microsoft.com/office/drawing/2017/model3d" xmlns:aink="http://schemas.microsoft.com/office/drawing/2016/ink" xmlns:cx8="http://schemas.microsoft.com/office/drawing/2016/5/14/chartex" xmlns:cx7="http://schemas.microsoft.com/office/drawing/2016/5/13/chartex" xmlns:cx6="http://schemas.microsoft.com/office/drawing/2016/5/12/chartex" xmlns:cx5="http://schemas.microsoft.com/office/drawing/2016/5/11/chartex" xmlns:cx4="http://schemas.microsoft.com/office/drawing/2016/5/10/chartex" xmlns:cx3="http://schemas.microsoft.com/office/drawing/2016/5/9/chartex" xmlns:cx2="http://schemas.microsoft.com/office/drawing/2015/10/21/chartex" xmlns:cx1="http://schemas.microsoft.com/office/drawing/2015/9/8/chartex" xmlns:cx="http://schemas.microsoft.com/office/drawing/2014/chartex" xmlns="" val="1"/>
                     </a:ext>
                   </a:extLst>
                 </wp:docPr>
@@ -563,42 +563,10 @@
                                     <w:szCs w:val="28"/>
                                     <w:lang w:val="en-US" w:bidi="es-ES"/>
                                   </w:rPr>
-                                  <w:t xml:space="preserve">Angel Chavez, </w:t>
+                                  <w:t>Angel Chavez</w:t>
                                 </w:r>
-                                <w:proofErr w:type="spellStart"/>
-                                <w:r>
-                                  <w:rPr>
-                                    <w:rFonts w:ascii="Segoe UI Semibold" w:eastAsia="Segoe UI Semibold" w:hAnsi="Segoe UI Semibold" w:cs="Segoe UI Light"/>
-                                    <w:color w:val="FFFFFF" w:themeColor="background1"/>
-                                    <w:sz w:val="28"/>
-                                    <w:szCs w:val="28"/>
-                                    <w:lang w:val="en-US" w:bidi="es-ES"/>
-                                  </w:rPr>
-                                  <w:t>Enil</w:t>
-                                </w:r>
-                                <w:proofErr w:type="spellEnd"/>
-                                <w:r>
-                                  <w:rPr>
-                                    <w:rFonts w:ascii="Segoe UI Semibold" w:eastAsia="Segoe UI Semibold" w:hAnsi="Segoe UI Semibold" w:cs="Segoe UI Light"/>
-                                    <w:color w:val="FFFFFF" w:themeColor="background1"/>
-                                    <w:sz w:val="28"/>
-                                    <w:szCs w:val="28"/>
-                                    <w:lang w:val="en-US" w:bidi="es-ES"/>
-                                  </w:rPr>
-                                  <w:t xml:space="preserve"> </w:t>
-                                </w:r>
-                                <w:proofErr w:type="spellStart"/>
-                                <w:r>
-                                  <w:rPr>
-                                    <w:rFonts w:ascii="Segoe UI Semibold" w:eastAsia="Segoe UI Semibold" w:hAnsi="Segoe UI Semibold" w:cs="Segoe UI Light"/>
-                                    <w:color w:val="FFFFFF" w:themeColor="background1"/>
-                                    <w:sz w:val="28"/>
-                                    <w:szCs w:val="28"/>
-                                    <w:lang w:val="en-US" w:bidi="es-ES"/>
-                                  </w:rPr>
-                                  <w:t>Norales</w:t>
-                                </w:r>
-                                <w:proofErr w:type="spellEnd"/>
+                                <w:bookmarkStart w:id="0" w:name="_GoBack"/>
+                                <w:bookmarkEnd w:id="0"/>
                                 <w:r>
                                   <w:rPr>
                                     <w:rFonts w:ascii="Segoe UI Semibold" w:eastAsia="Segoe UI Semibold" w:hAnsi="Segoe UI Semibold" w:cs="Segoe UI Light"/>
@@ -706,7 +674,11 @@
               </mc:Choice>
               <mc:Fallback>
                 <w:pict>
-                  <v:shape w14:anchorId="0A880A89" id="Cuadro de texto 5" o:spid="_x0000_s1030" type="#_x0000_t202" style="position:absolute;margin-left:1.65pt;margin-top:485.5pt;width:448.85pt;height:90.1pt;z-index:251660288;visibility:visible;mso-wrap-style:square;mso-wrap-distance-left:9pt;mso-wrap-distance-top:0;mso-wrap-distance-right:9pt;mso-wrap-distance-bottom:0;mso-position-horizontal:absolute;mso-position-horizontal-relative:text;mso-position-vertical:absolute;mso-position-vertical-relative:text;v-text-anchor:top" o:gfxdata="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" filled="f" stroked="f" strokeweight=".5pt">
+                  <v:shapetype w14:anchorId="0A880A89" id="_x0000_t202" coordsize="21600,21600" o:spt="202" path="m,l,21600r21600,l21600,xe">
+                    <v:stroke joinstyle="miter"/>
+                    <v:path gradientshapeok="t" o:connecttype="rect"/>
+                  </v:shapetype>
+                  <v:shape id="Cuadro de texto 5" o:spid="_x0000_s1030" type="#_x0000_t202" style="position:absolute;margin-left:1.65pt;margin-top:485.5pt;width:448.85pt;height:90.1pt;z-index:251660288;visibility:visible;mso-wrap-style:square;mso-wrap-distance-left:9pt;mso-wrap-distance-top:0;mso-wrap-distance-right:9pt;mso-wrap-distance-bottom:0;mso-position-horizontal:absolute;mso-position-horizontal-relative:text;mso-position-vertical:absolute;mso-position-vertical-relative:text;v-text-anchor:top" o:gfxdata="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" filled="f" stroked="f" strokeweight=".5pt">
                     <v:textbox>
                       <w:txbxContent>
                         <w:p>
@@ -803,42 +775,10 @@
                               <w:szCs w:val="28"/>
                               <w:lang w:val="en-US" w:bidi="es-ES"/>
                             </w:rPr>
-                            <w:t xml:space="preserve">Angel Chavez, </w:t>
+                            <w:t>Angel Chavez</w:t>
                           </w:r>
-                          <w:proofErr w:type="spellStart"/>
-                          <w:r>
-                            <w:rPr>
-                              <w:rFonts w:ascii="Segoe UI Semibold" w:eastAsia="Segoe UI Semibold" w:hAnsi="Segoe UI Semibold" w:cs="Segoe UI Light"/>
-                              <w:color w:val="FFFFFF" w:themeColor="background1"/>
-                              <w:sz w:val="28"/>
-                              <w:szCs w:val="28"/>
-                              <w:lang w:val="en-US" w:bidi="es-ES"/>
-                            </w:rPr>
-                            <w:t>Enil</w:t>
-                          </w:r>
-                          <w:proofErr w:type="spellEnd"/>
-                          <w:r>
-                            <w:rPr>
-                              <w:rFonts w:ascii="Segoe UI Semibold" w:eastAsia="Segoe UI Semibold" w:hAnsi="Segoe UI Semibold" w:cs="Segoe UI Light"/>
-                              <w:color w:val="FFFFFF" w:themeColor="background1"/>
-                              <w:sz w:val="28"/>
-                              <w:szCs w:val="28"/>
-                              <w:lang w:val="en-US" w:bidi="es-ES"/>
-                            </w:rPr>
-                            <w:t xml:space="preserve"> </w:t>
-                          </w:r>
-                          <w:proofErr w:type="spellStart"/>
-                          <w:r>
-                            <w:rPr>
-                              <w:rFonts w:ascii="Segoe UI Semibold" w:eastAsia="Segoe UI Semibold" w:hAnsi="Segoe UI Semibold" w:cs="Segoe UI Light"/>
-                              <w:color w:val="FFFFFF" w:themeColor="background1"/>
-                              <w:sz w:val="28"/>
-                              <w:szCs w:val="28"/>
-                              <w:lang w:val="en-US" w:bidi="es-ES"/>
-                            </w:rPr>
-                            <w:t>Norales</w:t>
-                          </w:r>
-                          <w:proofErr w:type="spellEnd"/>
+                          <w:bookmarkStart w:id="1" w:name="_GoBack"/>
+                          <w:bookmarkEnd w:id="1"/>
                           <w:r>
                             <w:rPr>
                               <w:rFonts w:ascii="Segoe UI Semibold" w:eastAsia="Segoe UI Semibold" w:hAnsi="Segoe UI Semibold" w:cs="Segoe UI Light"/>
@@ -957,10 +897,10 @@
         <w:pStyle w:val="Ttulo1"/>
         <w:jc w:val="both"/>
       </w:pPr>
-      <w:bookmarkStart w:id="0" w:name="_Live_layout_and"/>
-      <w:bookmarkStart w:id="1" w:name="_Simple_Markup"/>
-      <w:bookmarkEnd w:id="0"/>
-      <w:bookmarkEnd w:id="1"/>
+      <w:bookmarkStart w:id="2" w:name="_Live_layout_and"/>
+      <w:bookmarkStart w:id="3" w:name="_Simple_Markup"/>
+      <w:bookmarkEnd w:id="2"/>
+      <w:bookmarkEnd w:id="3"/>
       <w:r>
         <w:rPr>
           <w:lang w:bidi="es-ES"/>
@@ -994,6 +934,24 @@
         </w:rPr>
         <w:t xml:space="preserve">: </w:t>
       </w:r>
+      <w:r>
+        <w:rPr>
+          <w:lang w:bidi="es-ES"/>
+        </w:rPr>
+        <w:t xml:space="preserve">para evitar la redundancia de datos </w:t>
+      </w:r>
+      <w:r>
+        <w:rPr>
+          <w:lang w:bidi="es-ES"/>
+        </w:rPr>
+        <w:t xml:space="preserve">y a partir de la normalización, </w:t>
+      </w:r>
+      <w:r>
+        <w:rPr>
+          <w:lang w:bidi="es-ES"/>
+        </w:rPr>
+        <w:t>se utiliza esta tabla para establecer una clasificación de los tipos de comisión existentes para los representantes de ventas.</w:t>
+      </w:r>
     </w:p>
     <w:p>
       <w:pPr>
@@ -1021,6 +979,102 @@
         </w:rPr>
         <w:t>:</w:t>
       </w:r>
+      <w:r>
+        <w:rPr>
+          <w:lang w:bidi="es-ES"/>
+        </w:rPr>
+        <w:t xml:space="preserve"> </w:t>
+      </w:r>
+      <w:r>
+        <w:rPr>
+          <w:lang w:bidi="es-ES"/>
+        </w:rPr>
+        <w:t xml:space="preserve">para evitar la redundancia de datos </w:t>
+      </w:r>
+      <w:r>
+        <w:rPr>
+          <w:lang w:bidi="es-ES"/>
+        </w:rPr>
+        <w:t xml:space="preserve">y a partir de la normalización, </w:t>
+      </w:r>
+      <w:r>
+        <w:rPr>
+          <w:lang w:bidi="es-ES"/>
+        </w:rPr>
+        <w:t xml:space="preserve">se </w:t>
+      </w:r>
+      <w:r>
+        <w:rPr>
+          <w:lang w:bidi="es-ES"/>
+        </w:rPr>
+        <w:t xml:space="preserve">crea </w:t>
+      </w:r>
+      <w:r>
+        <w:rPr>
+          <w:lang w:bidi="es-ES"/>
+        </w:rPr>
+        <w:t xml:space="preserve">esta tabla para </w:t>
+      </w:r>
+      <w:r>
+        <w:rPr>
+          <w:lang w:bidi="es-ES"/>
+        </w:rPr>
+        <w:t xml:space="preserve">definir </w:t>
+      </w:r>
+      <w:r>
+        <w:rPr>
+          <w:lang w:bidi="es-ES"/>
+        </w:rPr>
+        <w:t xml:space="preserve">una </w:t>
+      </w:r>
+      <w:r>
+        <w:rPr>
+          <w:lang w:bidi="es-ES"/>
+        </w:rPr>
+        <w:t>lista</w:t>
+      </w:r>
+      <w:r>
+        <w:rPr>
+          <w:lang w:bidi="es-ES"/>
+        </w:rPr>
+        <w:t xml:space="preserve"> de los </w:t>
+      </w:r>
+      <w:r>
+        <w:rPr>
+          <w:lang w:bidi="es-ES"/>
+        </w:rPr>
+        <w:t>roles asignables</w:t>
+      </w:r>
+      <w:r>
+        <w:rPr>
+          <w:lang w:bidi="es-ES"/>
+        </w:rPr>
+        <w:t xml:space="preserve"> </w:t>
+      </w:r>
+      <w:r>
+        <w:rPr>
+          <w:lang w:bidi="es-ES"/>
+        </w:rPr>
+        <w:t>(</w:t>
+      </w:r>
+      <w:r>
+        <w:rPr>
+          <w:lang w:bidi="es-ES"/>
+        </w:rPr>
+        <w:t>supervisor y supervisado</w:t>
+      </w:r>
+      <w:r>
+        <w:rPr>
+          <w:lang w:bidi="es-ES"/>
+        </w:rPr>
+        <w:t xml:space="preserve">) </w:t>
+      </w:r>
+      <w:r>
+        <w:rPr>
+          <w:lang w:bidi="es-ES"/>
+        </w:rPr>
+        <w:t>para los representantes de ventas.</w:t>
+      </w:r>
     </w:p>
     <w:p>
       <w:pPr>
@@ -1048,6 +1102,30 @@
         </w:rPr>
         <w:t xml:space="preserve">: </w:t>
       </w:r>
+      <w:r>
+        <w:rPr>
+          <w:lang w:bidi="es-ES"/>
+        </w:rPr>
+        <w:t xml:space="preserve">de acuerdo con </w:t>
+      </w:r>
+      <w:r>
+        <w:rPr>
+          <w:lang w:bidi="es-ES"/>
+        </w:rPr>
+        <w:t>la 3ra forma normal</w:t>
+      </w:r>
+      <w:r>
+        <w:rPr>
+          <w:lang w:bidi="es-ES"/>
+        </w:rPr>
+        <w:t xml:space="preserve"> se </w:t>
+      </w:r>
+      <w:r>
+        <w:rPr>
+          <w:lang w:bidi="es-ES"/>
+        </w:rPr>
+        <w:t>eliminan las dependencias transitivas y se crea una nueva entidad para almacenar la dirección o domicilio de cada representante de ventas.</w:t>
+      </w:r>
     </w:p>
     <w:p>
       <w:pPr>
@@ -1075,6 +1153,12 @@
         </w:rPr>
         <w:t xml:space="preserve">: </w:t>
       </w:r>
+      <w:r>
+        <w:rPr>
+          <w:lang w:bidi="es-ES"/>
+        </w:rPr>
+        <w:t>información de los empleados de la tienda que se encargan de dar atención personalizada a los clientes.</w:t>
+      </w:r>
     </w:p>
     <w:p>
       <w:pPr>
@@ -1094,6 +1178,12 @@
         </w:rPr>
         <w:t xml:space="preserve">Clientes: </w:t>
       </w:r>
+      <w:r>
+        <w:rPr>
+          <w:lang w:bidi="es-ES"/>
+        </w:rPr>
+        <w:t>tabla donde se guardan los datos de las personas que realizan compras en la tienda.</w:t>
+      </w:r>
     </w:p>
     <w:p>
       <w:pPr>
@@ -1121,6 +1211,36 @@
         </w:rPr>
         <w:t xml:space="preserve">: </w:t>
       </w:r>
+      <w:r>
+        <w:rPr>
+          <w:lang w:bidi="es-ES"/>
+        </w:rPr>
+        <w:t>de acuerdo con la 3ra forma normal se eliminan las dependencias transitivas y se crea una nueva entidad para almacenar la</w:t>
+      </w:r>
+      <w:r>
+        <w:rPr>
+          <w:lang w:bidi="es-ES"/>
+        </w:rPr>
+        <w:t>s</w:t>
+      </w:r>
+      <w:r>
+        <w:rPr>
+          <w:lang w:bidi="es-ES"/>
+        </w:rPr>
+        <w:t xml:space="preserve"> </w:t>
+      </w:r>
+      <w:r>
+        <w:rPr>
+          <w:lang w:bidi="es-ES"/>
+        </w:rPr>
+        <w:t>direcciones que cada cliente proporciona para recibir pedidos</w:t>
+      </w:r>
+      <w:r>
+        <w:rPr>
+          <w:lang w:bidi="es-ES"/>
+        </w:rPr>
+        <w:t>.</w:t>
+      </w:r>
     </w:p>
     <w:p>
       <w:pPr>
@@ -1140,6 +1260,12 @@
         </w:rPr>
         <w:t xml:space="preserve">Equipos: </w:t>
       </w:r>
+      <w:r>
+        <w:rPr>
+          <w:lang w:bidi="es-ES"/>
+        </w:rPr>
+        <w:t>en concordancia con el enunciado en que se establece que los clientes pueden representar a un equipo, esta tabla recolecta la información necesaria para identificar a dichos equipos.</w:t>
+      </w:r>
     </w:p>
     <w:p>
       <w:pPr>
@@ -1167,6 +1293,30 @@
         </w:rPr>
         <w:t xml:space="preserve">: </w:t>
       </w:r>
+      <w:r>
+        <w:rPr>
+          <w:lang w:bidi="es-ES"/>
+        </w:rPr>
+        <w:t xml:space="preserve">para evitar la redundancia de datos y a partir de la normalización, se crea esta tabla para definir una lista de </w:t>
+      </w:r>
+      <w:r>
+        <w:rPr>
+          <w:lang w:bidi="es-ES"/>
+        </w:rPr>
+        <w:t>categorías o divisiones deportivas a las que pueden pertenecer los equipos de baseball</w:t>
+      </w:r>
+      <w:r>
+        <w:rPr>
+          <w:lang w:bidi="es-ES"/>
+        </w:rPr>
+        <w:t>.</w:t>
+      </w:r>
+      <w:r>
+        <w:rPr>
+          <w:lang w:bidi="es-ES"/>
+        </w:rPr>
+        <w:t xml:space="preserve"> </w:t>
+      </w:r>
     </w:p>
     <w:p>
       <w:pPr>
@@ -1186,6 +1336,12 @@
         </w:rPr>
         <w:t xml:space="preserve">Pedidos: </w:t>
       </w:r>
+      <w:r>
+        <w:rPr>
+          <w:lang w:bidi="es-ES"/>
+        </w:rPr>
+        <w:t>información de las órdenes de entrega y compra de productos hechas por los clientes de la tienda.</w:t>
+      </w:r>
     </w:p>
     <w:p>
       <w:pPr>
@@ -1207,6 +1363,7 @@
         <w:t>DetallePedidos</w:t>
       </w:r>
       <w:proofErr w:type="spellEnd"/>
+      <w:proofErr w:type="gramStart"/>
       <w:r>
         <w:rPr>
           <w:lang w:bidi="es-ES"/>
@@ -1217,7 +1374,20 @@
         <w:rPr>
           <w:lang w:bidi="es-ES"/>
         </w:rPr>
-        <w:t xml:space="preserve">: </w:t>
+        <w:t>:</w:t>
+      </w:r>
+      <w:proofErr w:type="gramEnd"/>
+      <w:r>
+        <w:rPr>
+          <w:lang w:bidi="es-ES"/>
+        </w:rPr>
+        <w:t xml:space="preserve"> </w:t>
+      </w:r>
+      <w:r>
+        <w:rPr>
+          <w:lang w:bidi="es-ES"/>
+        </w:rPr>
+        <w:t>intersección entre la tabla de pedidos y la de productos, detallando así con más precisión los artículos que corresponden a cada una de las órdenes de entrega.</w:t>
       </w:r>
     </w:p>
     <w:p>
@@ -1238,6 +1408,21 @@
         </w:rPr>
         <w:t xml:space="preserve">Productos: </w:t>
       </w:r>
+      <w:r>
+        <w:rPr>
+          <w:lang w:bidi="es-ES"/>
+        </w:rPr>
+        <w:t>aquí se almacena la lista de artículos disponibles a la venta en la tienda y las especificaciones de cada uno.</w:t>
+      </w:r>
+    </w:p>
+    <w:p>
+      <w:pPr>
+        <w:pStyle w:val="Instrucciones"/>
+        <w:jc w:val="both"/>
+        <w:rPr>
+          <w:lang w:bidi="es-ES"/>
+        </w:rPr>
+      </w:pPr>
     </w:p>
     <w:p>
       <w:pPr>
@@ -1257,6 +1442,12 @@
         </w:rPr>
         <w:t xml:space="preserve">Inventarios: </w:t>
       </w:r>
+      <w:r>
+        <w:rPr>
+          <w:lang w:bidi="es-ES"/>
+        </w:rPr>
+        <w:t>registro de las unidades existentes de cada uno de los artículos disponibles.</w:t>
+      </w:r>
     </w:p>
     <w:p>
       <w:pPr>
@@ -1284,6 +1475,24 @@
         </w:rPr>
         <w:t xml:space="preserve">: </w:t>
       </w:r>
+      <w:r>
+        <w:rPr>
+          <w:lang w:bidi="es-ES"/>
+        </w:rPr>
+        <w:t xml:space="preserve">para evitar la redundancia de datos y a partir de la normalización, se crea esta tabla para </w:t>
+      </w:r>
+      <w:r>
+        <w:rPr>
+          <w:lang w:bidi="es-ES"/>
+        </w:rPr>
+        <w:t>establecer una tipología de los productos</w:t>
+      </w:r>
+      <w:r>
+        <w:rPr>
+          <w:lang w:bidi="es-ES"/>
+        </w:rPr>
+        <w:t>.</w:t>
+      </w:r>
     </w:p>
     <w:p>
       <w:pPr>
@@ -1311,6 +1520,12 @@
         </w:rPr>
         <w:t xml:space="preserve">: </w:t>
       </w:r>
+      <w:r>
+        <w:rPr>
+          <w:lang w:bidi="es-ES"/>
+        </w:rPr>
+        <w:t>registro de cada producto proveído y la información relevante para detallar su adquisición, siendo así la cantidad de unidades compradas y el precio de costo.</w:t>
+      </w:r>
     </w:p>
     <w:p>
       <w:pPr>
@@ -1330,6 +1545,12 @@
         </w:rPr>
         <w:t xml:space="preserve">Proveedores: </w:t>
       </w:r>
+      <w:r>
+        <w:rPr>
+          <w:lang w:bidi="es-ES"/>
+        </w:rPr>
+        <w:t>puede resultar de interés para la tienda llevar un control de los distribuidores de los artículos de la tienda como asimismo información relevante como sus datos de contacto.</w:t>
+      </w:r>
     </w:p>
     <w:p>
       <w:pPr>
@@ -1357,6 +1578,12 @@
         </w:rPr>
         <w:t xml:space="preserve">: </w:t>
       </w:r>
+      <w:r>
+        <w:rPr>
+          <w:lang w:bidi="es-ES"/>
+        </w:rPr>
+        <w:t>lista de los precios de todos y cada uno de los productos de la tienda a través del tiempo.</w:t>
+      </w:r>
     </w:p>
     <w:p>
       <w:pPr>
@@ -1384,6 +1611,12 @@
         </w:rPr>
         <w:t xml:space="preserve">: </w:t>
       </w:r>
+      <w:r>
+        <w:rPr>
+          <w:lang w:bidi="es-ES"/>
+        </w:rPr>
+        <w:t>especialización y subtipo de la tabla clientes, útil para representar a aquellos que en nombre de un equipo compran productos.</w:t>
+      </w:r>
     </w:p>
     <w:p>
       <w:pPr>
@@ -1403,8 +1636,30 @@
         </w:rPr>
         <w:t xml:space="preserve">Individuales: </w:t>
       </w:r>
-      <w:bookmarkStart w:id="2" w:name="_GoBack"/>
-      <w:bookmarkEnd w:id="2"/>
+      <w:r>
+        <w:rPr>
+          <w:lang w:bidi="es-ES"/>
+        </w:rPr>
+        <w:t xml:space="preserve">especialización y subtipo de la tabla clientes, útil para representar a aquellos que </w:t>
+      </w:r>
+      <w:r>
+        <w:rPr>
+          <w:lang w:bidi="es-ES"/>
+        </w:rPr>
+        <w:t>de forma individual e independiente adquieren artículos de la tienda</w:t>
+      </w:r>
+      <w:r>
+        <w:rPr>
+          <w:lang w:bidi="es-ES"/>
+        </w:rPr>
+        <w:t>.</w:t>
+      </w:r>
+      <w:r>
+        <w:rPr>
+          <w:lang w:bidi="es-ES"/>
+        </w:rPr>
+        <w:t xml:space="preserve"> </w:t>
+      </w:r>
     </w:p>
     <w:sectPr>
       <w:headerReference w:type="default" r:id="rId11"/>
@@ -1473,7 +1728,7 @@
               <wp:docPr id="8" name="Conector recto 8">
                 <a:extLst xmlns:a="http://schemas.openxmlformats.org/drawingml/2006/main">
                   <a:ext uri="{C183D7F6-B498-43B3-948B-1728B52AA6E4}">
-                    <adec:decorative xmlns="" xmlns:cx="http://schemas.microsoft.com/office/drawing/2014/chartex" xmlns:cx1="http://schemas.microsoft.com/office/drawing/2015/9/8/chartex" xmlns:cx2="http://schemas.microsoft.com/office/drawing/2015/10/21/chartex" xmlns:cx3="http://schemas.microsoft.com/office/drawing/2016/5/9/chartex" xmlns:cx4="http://schemas.microsoft.com/office/drawing/2016/5/10/chartex" xmlns:cx5="http://schemas.microsoft.com/office/drawing/2016/5/11/chartex" xmlns:cx6="http://schemas.microsoft.com/office/drawing/2016/5/12/chartex" xmlns:cx7="http://schemas.microsoft.com/office/drawing/2016/5/13/chartex" xmlns:cx8="http://schemas.microsoft.com/office/drawing/2016/5/14/chartex" xmlns:aink="http://schemas.microsoft.com/office/drawing/2016/ink" xmlns:am3d="http://schemas.microsoft.com/office/drawing/2017/model3d" xmlns:o="urn:schemas-microsoft-com:office:office" xmlns:v="urn:schemas-microsoft-com:vml" xmlns:w10="urn:schemas-microsoft-com:office:word" xmlns:w="http://schemas.openxmlformats.org/wordprocessingml/2006/main" xmlns:w16cid="http://schemas.microsoft.com/office/word/2016/wordml/cid" xmlns:w16se="http://schemas.microsoft.com/office/word/2015/wordml/symex" xmlns:adec="http://schemas.microsoft.com/office/drawing/2017/decorative" val="1"/>
+                    <adec:decorative xmlns:adec="http://schemas.microsoft.com/office/drawing/2017/decorative" xmlns:w16se="http://schemas.microsoft.com/office/word/2015/wordml/symex" xmlns:w16cid="http://schemas.microsoft.com/office/word/2016/wordml/cid" xmlns:w="http://schemas.openxmlformats.org/wordprocessingml/2006/main" xmlns:w10="urn:schemas-microsoft-com:office:word" xmlns:v="urn:schemas-microsoft-com:vml" xmlns:o="urn:schemas-microsoft-com:office:office" xmlns:am3d="http://schemas.microsoft.com/office/drawing/2017/model3d" xmlns:aink="http://schemas.microsoft.com/office/drawing/2016/ink" xmlns:cx8="http://schemas.microsoft.com/office/drawing/2016/5/14/chartex" xmlns:cx7="http://schemas.microsoft.com/office/drawing/2016/5/13/chartex" xmlns:cx6="http://schemas.microsoft.com/office/drawing/2016/5/12/chartex" xmlns:cx5="http://schemas.microsoft.com/office/drawing/2016/5/11/chartex" xmlns:cx4="http://schemas.microsoft.com/office/drawing/2016/5/10/chartex" xmlns:cx3="http://schemas.microsoft.com/office/drawing/2016/5/9/chartex" xmlns:cx2="http://schemas.microsoft.com/office/drawing/2015/10/21/chartex" xmlns:cx1="http://schemas.microsoft.com/office/drawing/2015/9/8/chartex" xmlns:cx="http://schemas.microsoft.com/office/drawing/2014/chartex" xmlns="" val="1"/>
                   </a:ext>
                 </a:extLst>
               </wp:docPr>
@@ -1587,7 +1842,7 @@
               <wp:docPr id="7" name="Conector recto 7">
                 <a:extLst xmlns:a="http://schemas.openxmlformats.org/drawingml/2006/main">
                   <a:ext uri="{C183D7F6-B498-43B3-948B-1728B52AA6E4}">
-                    <adec:decorative xmlns="" xmlns:cx="http://schemas.microsoft.com/office/drawing/2014/chartex" xmlns:cx1="http://schemas.microsoft.com/office/drawing/2015/9/8/chartex" xmlns:cx2="http://schemas.microsoft.com/office/drawing/2015/10/21/chartex" xmlns:cx3="http://schemas.microsoft.com/office/drawing/2016/5/9/chartex" xmlns:cx4="http://schemas.microsoft.com/office/drawing/2016/5/10/chartex" xmlns:cx5="http://schemas.microsoft.com/office/drawing/2016/5/11/chartex" xmlns:cx6="http://schemas.microsoft.com/office/drawing/2016/5/12/chartex" xmlns:cx7="http://schemas.microsoft.com/office/drawing/2016/5/13/chartex" xmlns:cx8="http://schemas.microsoft.com/office/drawing/2016/5/14/chartex" xmlns:aink="http://schemas.microsoft.com/office/drawing/2016/ink" xmlns:am3d="http://schemas.microsoft.com/office/drawing/2017/model3d" xmlns:o="urn:schemas-microsoft-com:office:office" xmlns:v="urn:schemas-microsoft-com:vml" xmlns:w10="urn:schemas-microsoft-com:office:word" xmlns:w="http://schemas.openxmlformats.org/wordprocessingml/2006/main" xmlns:w16cid="http://schemas.microsoft.com/office/word/2016/wordml/cid" xmlns:w16se="http://schemas.microsoft.com/office/word/2015/wordml/symex" xmlns:adec="http://schemas.microsoft.com/office/drawing/2017/decorative" val="1"/>
+                    <adec:decorative xmlns:adec="http://schemas.microsoft.com/office/drawing/2017/decorative" xmlns:w16se="http://schemas.microsoft.com/office/word/2015/wordml/symex" xmlns:w16cid="http://schemas.microsoft.com/office/word/2016/wordml/cid" xmlns:w="http://schemas.openxmlformats.org/wordprocessingml/2006/main" xmlns:w10="urn:schemas-microsoft-com:office:word" xmlns:v="urn:schemas-microsoft-com:vml" xmlns:o="urn:schemas-microsoft-com:office:office" xmlns:am3d="http://schemas.microsoft.com/office/drawing/2017/model3d" xmlns:aink="http://schemas.microsoft.com/office/drawing/2016/ink" xmlns:cx8="http://schemas.microsoft.com/office/drawing/2016/5/14/chartex" xmlns:cx7="http://schemas.microsoft.com/office/drawing/2016/5/13/chartex" xmlns:cx6="http://schemas.microsoft.com/office/drawing/2016/5/12/chartex" xmlns:cx5="http://schemas.microsoft.com/office/drawing/2016/5/11/chartex" xmlns:cx4="http://schemas.microsoft.com/office/drawing/2016/5/10/chartex" xmlns:cx3="http://schemas.microsoft.com/office/drawing/2016/5/9/chartex" xmlns:cx2="http://schemas.microsoft.com/office/drawing/2015/10/21/chartex" xmlns:cx1="http://schemas.microsoft.com/office/drawing/2015/9/8/chartex" xmlns:cx="http://schemas.microsoft.com/office/drawing/2014/chartex" xmlns="" val="1"/>
                   </a:ext>
                 </a:extLst>
               </wp:docPr>
@@ -3373,12 +3628,12 @@
 </file>
 
 <file path=customXml/item1.xml><?xml version="1.0" encoding="utf-8"?>
-<p:properties xmlns:p="http://schemas.microsoft.com/office/2006/metadata/properties" xmlns:xsi="http://www.w3.org/2001/XMLSchema-instance" xmlns:pc="http://schemas.microsoft.com/office/infopath/2007/PartnerControls">
-  <documentManagement>
-    <Status xmlns="71af3243-3dd4-4a8d-8c0d-dd76da1f02a5">Not started</Status>
-    <MediaServiceKeyPoints xmlns="71af3243-3dd4-4a8d-8c0d-dd76da1f02a5" xsi:nil="true"/>
-  </documentManagement>
-</p:properties>
+<?mso-contentType ?>
+<FormTemplates xmlns="http://schemas.microsoft.com/sharepoint/v3/contenttype/forms">
+  <Display>DocumentLibraryForm</Display>
+  <Edit>DocumentLibraryForm</Edit>
+  <New>DocumentLibraryForm</New>
+</FormTemplates>
 </file>
 
 <file path=customXml/item2.xml><?xml version="1.0" encoding="utf-8"?>
@@ -3603,20 +3858,18 @@
 </file>
 
 <file path=customXml/item3.xml><?xml version="1.0" encoding="utf-8"?>
-<?mso-contentType ?>
-<FormTemplates xmlns="http://schemas.microsoft.com/sharepoint/v3/contenttype/forms">
-  <Display>DocumentLibraryForm</Display>
-  <Edit>DocumentLibraryForm</Edit>
-  <New>DocumentLibraryForm</New>
-</FormTemplates>
+<p:properties xmlns:p="http://schemas.microsoft.com/office/2006/metadata/properties" xmlns:xsi="http://www.w3.org/2001/XMLSchema-instance" xmlns:pc="http://schemas.microsoft.com/office/infopath/2007/PartnerControls">
+  <documentManagement>
+    <Status xmlns="71af3243-3dd4-4a8d-8c0d-dd76da1f02a5">Not started</Status>
+    <MediaServiceKeyPoints xmlns="71af3243-3dd4-4a8d-8c0d-dd76da1f02a5" xsi:nil="true"/>
+  </documentManagement>
+</p:properties>
 </file>
 
 <file path=customXml/itemProps1.xml><?xml version="1.0" encoding="utf-8"?>
-<ds:datastoreItem xmlns:ds="http://schemas.openxmlformats.org/officeDocument/2006/customXml" ds:itemID="{351C23AB-CFBF-417A-B773-C0D8D95A840F}">
+<ds:datastoreItem xmlns:ds="http://schemas.openxmlformats.org/officeDocument/2006/customXml" ds:itemID="{C4ED7208-DCDA-47E6-88E1-54D56125A564}">
   <ds:schemaRefs>
-    <ds:schemaRef ds:uri="http://schemas.microsoft.com/office/2006/metadata/properties"/>
-    <ds:schemaRef ds:uri="http://schemas.microsoft.com/office/infopath/2007/PartnerControls"/>
-    <ds:schemaRef ds:uri="71af3243-3dd4-4a8d-8c0d-dd76da1f02a5"/>
+    <ds:schemaRef ds:uri="http://schemas.microsoft.com/sharepoint/v3/contenttype/forms"/>
   </ds:schemaRefs>
 </ds:datastoreItem>
 </file>
@@ -3641,9 +3894,11 @@
 </file>
 
 <file path=customXml/itemProps3.xml><?xml version="1.0" encoding="utf-8"?>
-<ds:datastoreItem xmlns:ds="http://schemas.openxmlformats.org/officeDocument/2006/customXml" ds:itemID="{C4ED7208-DCDA-47E6-88E1-54D56125A564}">
+<ds:datastoreItem xmlns:ds="http://schemas.openxmlformats.org/officeDocument/2006/customXml" ds:itemID="{351C23AB-CFBF-417A-B773-C0D8D95A840F}">
   <ds:schemaRefs>
-    <ds:schemaRef ds:uri="http://schemas.microsoft.com/sharepoint/v3/contenttype/forms"/>
+    <ds:schemaRef ds:uri="http://schemas.microsoft.com/office/2006/metadata/properties"/>
+    <ds:schemaRef ds:uri="http://schemas.microsoft.com/office/infopath/2007/PartnerControls"/>
+    <ds:schemaRef ds:uri="71af3243-3dd4-4a8d-8c0d-dd76da1f02a5"/>
   </ds:schemaRefs>
 </ds:datastoreItem>
 </file>
</xml_diff>